<commit_message>
excel file and script
</commit_message>
<xml_diff>
--- a/echanges/Mail_Cote_01102019.docx
+++ b/echanges/Mail_Cote_01102019.docx
@@ -1132,6 +1132,16 @@
           <w:color w:val="000000"/>
           <w:lang w:eastAsia="fr-FR"/>
         </w:rPr>
+        <w:t xml:space="preserve"> </w:t>
+      </w:r>
+      <w:bookmarkStart w:id="0" w:name="_GoBack"/>
+      <w:bookmarkEnd w:id="0"/>
+      <w:r>
+        <w:rPr>
+          <w:rFonts w:ascii="Calibri" w:eastAsia="Times New Roman" w:hAnsi="Calibri" w:cs="Calibri"/>
+          <w:color w:val="000000"/>
+          <w:lang w:eastAsia="fr-FR"/>
+        </w:rPr>
         <w:t>ATTENTE N. 4.  </w:t>
       </w:r>
     </w:p>
@@ -1367,7 +1377,6 @@
           <w:lang w:eastAsia="fr-FR"/>
         </w:rPr>
       </w:pPr>
-      <w:bookmarkStart w:id="0" w:name="_GoBack"/>
       <w:proofErr w:type="spellStart"/>
       <w:r>
         <w:rPr>
@@ -1417,7 +1426,6 @@
         <w:t> :</w:t>
       </w:r>
     </w:p>
-    <w:bookmarkEnd w:id="0"/>
     <w:p>
       <w:pPr>
         <w:rPr>
@@ -1507,6 +1515,9 @@
     </w:p>
     <w:p>
       <w:r>
+        <w:rPr>
+          <w:noProof/>
+        </w:rPr>
         <w:drawing>
           <wp:inline distT="0" distB="0" distL="0" distR="0" wp14:anchorId="5B691D2B" wp14:editId="0A940EB4">
             <wp:extent cx="5760720" cy="5329555"/>

</xml_diff>